<commit_message>
Added the ULM Diagram
And the scrum meeting
</commit_message>
<xml_diff>
--- a/Scrum Meetings/SCRUM-MEETING-Week-4.docx
+++ b/Scrum Meetings/SCRUM-MEETING-Week-4.docx
@@ -691,12 +691,21 @@
               </w:rPr>
               <w:t xml:space="preserve">​​ </w:t>
             </w:r>
-            <w:r>
-              <w:rPr>
-                <w:rFonts w:ascii="Times New Roman" w:eastAsia="Times New Roman" w:hAnsi="Times New Roman" w:cs="Times New Roman"/>
-                <w:spacing w:val="-1"/>
-              </w:rPr>
-              <w:t>Sarabroop Singh Aulakh</w:t>
+            <w:proofErr w:type="spellStart"/>
+            <w:r>
+              <w:rPr>
+                <w:rFonts w:ascii="Times New Roman" w:eastAsia="Times New Roman" w:hAnsi="Times New Roman" w:cs="Times New Roman"/>
+                <w:spacing w:val="-1"/>
+              </w:rPr>
+              <w:t>Sarabroop</w:t>
+            </w:r>
+            <w:proofErr w:type="spellEnd"/>
+            <w:r>
+              <w:rPr>
+                <w:rFonts w:ascii="Times New Roman" w:eastAsia="Times New Roman" w:hAnsi="Times New Roman" w:cs="Times New Roman"/>
+                <w:spacing w:val="-1"/>
+              </w:rPr>
+              <w:t xml:space="preserve"> Singh Aulakh</w:t>
             </w:r>
           </w:p>
         </w:tc>
@@ -769,21 +778,7 @@
                 <w:rFonts w:ascii="Times New Roman" w:eastAsia="Times New Roman" w:hAnsi="Times New Roman" w:cs="Times New Roman"/>
                 <w:spacing w:val="-1"/>
               </w:rPr>
-              <w:t>Dev</w:t>
-            </w:r>
-            <w:r>
-              <w:rPr>
-                <w:rFonts w:ascii="Times New Roman" w:eastAsia="Times New Roman" w:hAnsi="Times New Roman" w:cs="Times New Roman"/>
-                <w:spacing w:val="-1"/>
-              </w:rPr>
-              <w:t>e</w:t>
-            </w:r>
-            <w:r>
-              <w:rPr>
-                <w:rFonts w:ascii="Times New Roman" w:eastAsia="Times New Roman" w:hAnsi="Times New Roman" w:cs="Times New Roman"/>
-                <w:spacing w:val="-1"/>
-              </w:rPr>
-              <w:t>loper</w:t>
+              <w:t>Developer</w:t>
             </w:r>
           </w:p>
         </w:tc>
@@ -828,21 +823,7 @@
                 <w:rFonts w:ascii="Times New Roman" w:eastAsia="Times New Roman" w:hAnsi="Times New Roman" w:cs="Times New Roman"/>
                 <w:spacing w:val="-1"/>
               </w:rPr>
-              <w:t>Dev</w:t>
-            </w:r>
-            <w:r>
-              <w:rPr>
-                <w:rFonts w:ascii="Times New Roman" w:eastAsia="Times New Roman" w:hAnsi="Times New Roman" w:cs="Times New Roman"/>
-                <w:spacing w:val="-1"/>
-              </w:rPr>
-              <w:t>e</w:t>
-            </w:r>
-            <w:r>
-              <w:rPr>
-                <w:rFonts w:ascii="Times New Roman" w:eastAsia="Times New Roman" w:hAnsi="Times New Roman" w:cs="Times New Roman"/>
-                <w:spacing w:val="-1"/>
-              </w:rPr>
-              <w:t>loper</w:t>
+              <w:t>Developer</w:t>
             </w:r>
           </w:p>
         </w:tc>
@@ -867,8 +848,17 @@
                 <w:rFonts w:ascii="Times New Roman" w:eastAsia="Times New Roman" w:hAnsi="Times New Roman" w:cs="Times New Roman"/>
                 <w:spacing w:val="-1"/>
               </w:rPr>
-              <w:t>Raghav Bhagria</w:t>
-            </w:r>
+              <w:t xml:space="preserve">Raghav </w:t>
+            </w:r>
+            <w:proofErr w:type="spellStart"/>
+            <w:r>
+              <w:rPr>
+                <w:rFonts w:ascii="Times New Roman" w:eastAsia="Times New Roman" w:hAnsi="Times New Roman" w:cs="Times New Roman"/>
+                <w:spacing w:val="-1"/>
+              </w:rPr>
+              <w:t>Bhagria</w:t>
+            </w:r>
+            <w:proofErr w:type="spellEnd"/>
           </w:p>
         </w:tc>
         <w:tc>
@@ -1048,7 +1038,7 @@
           <w:szCs w:val="34"/>
         </w:rPr>
         <w:drawing>
-          <wp:inline distT="0" distB="0" distL="0" distR="0" wp14:anchorId="4D484A5E" wp14:editId="3E80F140">
+          <wp:inline distT="0" distB="0" distL="0" distR="0" wp14:anchorId="4D484A5E" wp14:editId="2664B11E">
             <wp:extent cx="185738" cy="185738"/>
             <wp:effectExtent l="0" t="0" r="5080" b="5080"/>
             <wp:docPr id="459473846" name="Picture 2" descr=":pencil2:"/>
@@ -1981,12 +1971,21 @@
               </w:rPr>
               <w:t xml:space="preserve"> </w:t>
             </w:r>
-            <w:r>
-              <w:rPr>
-                <w:rFonts w:ascii="Times New Roman" w:eastAsia="Times New Roman" w:hAnsi="Times New Roman" w:cs="Times New Roman"/>
-                <w:spacing w:val="-1"/>
-              </w:rPr>
-              <w:t xml:space="preserve">Sarabroop – 2 </w:t>
+            <w:proofErr w:type="spellStart"/>
+            <w:r>
+              <w:rPr>
+                <w:rFonts w:ascii="Times New Roman" w:eastAsia="Times New Roman" w:hAnsi="Times New Roman" w:cs="Times New Roman"/>
+                <w:spacing w:val="-1"/>
+              </w:rPr>
+              <w:t>Sarabroop</w:t>
+            </w:r>
+            <w:proofErr w:type="spellEnd"/>
+            <w:r>
+              <w:rPr>
+                <w:rFonts w:ascii="Times New Roman" w:eastAsia="Times New Roman" w:hAnsi="Times New Roman" w:cs="Times New Roman"/>
+                <w:spacing w:val="-1"/>
+              </w:rPr>
+              <w:t xml:space="preserve"> – 2 </w:t>
             </w:r>
             <w:r>
               <w:rPr>
@@ -2015,6 +2014,58 @@
                 <w:rFonts w:ascii="Times New Roman" w:eastAsia="Times New Roman" w:hAnsi="Times New Roman" w:cs="Times New Roman"/>
                 <w:spacing w:val="-1"/>
               </w:rPr>
+              <w:t xml:space="preserve"> hours</w:t>
+            </w:r>
+          </w:p>
+          <w:p>
+            <w:pPr>
+              <w:rPr>
+                <w:rFonts w:ascii="Times New Roman" w:eastAsia="Times New Roman" w:hAnsi="Times New Roman" w:cs="Times New Roman"/>
+                <w:spacing w:val="-1"/>
+              </w:rPr>
+            </w:pPr>
+            <w:r>
+              <w:rPr>
+                <w:rFonts w:ascii="Times New Roman" w:eastAsia="Times New Roman" w:hAnsi="Times New Roman" w:cs="Times New Roman"/>
+                <w:spacing w:val="-1"/>
+              </w:rPr>
+              <w:t xml:space="preserve"> Raghav – 2</w:t>
+            </w:r>
+            <w:r>
+              <w:rPr>
+                <w:rFonts w:ascii="Times New Roman" w:eastAsia="Times New Roman" w:hAnsi="Times New Roman" w:cs="Times New Roman"/>
+                <w:spacing w:val="-1"/>
+              </w:rPr>
+              <w:t xml:space="preserve"> hours</w:t>
+            </w:r>
+          </w:p>
+          <w:p>
+            <w:pPr>
+              <w:rPr>
+                <w:rFonts w:ascii="Times New Roman" w:eastAsia="Times New Roman" w:hAnsi="Times New Roman" w:cs="Times New Roman"/>
+                <w:spacing w:val="-1"/>
+              </w:rPr>
+            </w:pPr>
+            <w:r>
+              <w:rPr>
+                <w:rFonts w:ascii="Times New Roman" w:eastAsia="Times New Roman" w:hAnsi="Times New Roman" w:cs="Times New Roman"/>
+                <w:spacing w:val="-1"/>
+              </w:rPr>
+              <w:t xml:space="preserve"> Shreya – </w:t>
+            </w:r>
+            <w:proofErr w:type="gramStart"/>
+            <w:r>
+              <w:rPr>
+                <w:rFonts w:ascii="Times New Roman" w:eastAsia="Times New Roman" w:hAnsi="Times New Roman" w:cs="Times New Roman"/>
+                <w:spacing w:val="-1"/>
+              </w:rPr>
+              <w:t>2</w:t>
+            </w:r>
+            <w:r>
+              <w:rPr>
+                <w:rFonts w:ascii="Times New Roman" w:eastAsia="Times New Roman" w:hAnsi="Times New Roman" w:cs="Times New Roman"/>
+                <w:spacing w:val="-1"/>
+              </w:rPr>
               <w:t xml:space="preserve"> </w:t>
             </w:r>
             <w:r>
@@ -2022,73 +2073,9 @@
                 <w:rFonts w:ascii="Times New Roman" w:eastAsia="Times New Roman" w:hAnsi="Times New Roman" w:cs="Times New Roman"/>
                 <w:spacing w:val="-1"/>
               </w:rPr>
-              <w:t>hours</w:t>
-            </w:r>
-          </w:p>
-          <w:p>
-            <w:pPr>
-              <w:rPr>
-                <w:rFonts w:ascii="Times New Roman" w:eastAsia="Times New Roman" w:hAnsi="Times New Roman" w:cs="Times New Roman"/>
-                <w:spacing w:val="-1"/>
-              </w:rPr>
-            </w:pPr>
-            <w:r>
-              <w:rPr>
-                <w:rFonts w:ascii="Times New Roman" w:eastAsia="Times New Roman" w:hAnsi="Times New Roman" w:cs="Times New Roman"/>
-                <w:spacing w:val="-1"/>
-              </w:rPr>
-              <w:t xml:space="preserve"> Raghav – 2</w:t>
-            </w:r>
-            <w:r>
-              <w:rPr>
-                <w:rFonts w:ascii="Times New Roman" w:eastAsia="Times New Roman" w:hAnsi="Times New Roman" w:cs="Times New Roman"/>
-                <w:spacing w:val="-1"/>
-              </w:rPr>
-              <w:t xml:space="preserve"> </w:t>
-            </w:r>
-            <w:r>
-              <w:rPr>
-                <w:rFonts w:ascii="Times New Roman" w:eastAsia="Times New Roman" w:hAnsi="Times New Roman" w:cs="Times New Roman"/>
-                <w:spacing w:val="-1"/>
-              </w:rPr>
-              <w:t>hours</w:t>
-            </w:r>
-          </w:p>
-          <w:p>
-            <w:pPr>
-              <w:rPr>
-                <w:rFonts w:ascii="Times New Roman" w:eastAsia="Times New Roman" w:hAnsi="Times New Roman" w:cs="Times New Roman"/>
-                <w:spacing w:val="-1"/>
-              </w:rPr>
-            </w:pPr>
-            <w:r>
-              <w:rPr>
-                <w:rFonts w:ascii="Times New Roman" w:eastAsia="Times New Roman" w:hAnsi="Times New Roman" w:cs="Times New Roman"/>
-                <w:spacing w:val="-1"/>
-              </w:rPr>
-              <w:t xml:space="preserve"> Shreya – 2</w:t>
-            </w:r>
-            <w:r>
-              <w:rPr>
-                <w:rFonts w:ascii="Times New Roman" w:eastAsia="Times New Roman" w:hAnsi="Times New Roman" w:cs="Times New Roman"/>
-                <w:spacing w:val="-1"/>
-              </w:rPr>
-              <w:t xml:space="preserve"> </w:t>
-            </w:r>
-            <w:r>
-              <w:rPr>
-                <w:rFonts w:ascii="Times New Roman" w:eastAsia="Times New Roman" w:hAnsi="Times New Roman" w:cs="Times New Roman"/>
-                <w:spacing w:val="-1"/>
-              </w:rPr>
-              <w:t xml:space="preserve"> </w:t>
-            </w:r>
-            <w:r>
-              <w:rPr>
-                <w:rFonts w:ascii="Times New Roman" w:eastAsia="Times New Roman" w:hAnsi="Times New Roman" w:cs="Times New Roman"/>
-                <w:spacing w:val="-1"/>
-              </w:rPr>
-              <w:t>hours</w:t>
-            </w:r>
+              <w:t xml:space="preserve"> hours</w:t>
+            </w:r>
+            <w:proofErr w:type="gramEnd"/>
           </w:p>
           <w:p>
             <w:pPr>
@@ -2109,14 +2096,7 @@
                 <w:rFonts w:ascii="Times New Roman" w:eastAsia="Times New Roman" w:hAnsi="Times New Roman" w:cs="Times New Roman"/>
                 <w:spacing w:val="-1"/>
               </w:rPr>
-              <w:t xml:space="preserve"> </w:t>
-            </w:r>
-            <w:r>
-              <w:rPr>
-                <w:rFonts w:ascii="Times New Roman" w:eastAsia="Times New Roman" w:hAnsi="Times New Roman" w:cs="Times New Roman"/>
-                <w:spacing w:val="-1"/>
-              </w:rPr>
-              <w:t>hours</w:t>
+              <w:t xml:space="preserve"> hours</w:t>
             </w:r>
           </w:p>
         </w:tc>
@@ -2306,7 +2286,7 @@
           <w:szCs w:val="34"/>
         </w:rPr>
         <w:drawing>
-          <wp:inline distT="0" distB="0" distL="0" distR="0" wp14:anchorId="36CDFD97" wp14:editId="4622C233">
+          <wp:inline distT="0" distB="0" distL="0" distR="0" wp14:anchorId="36CDFD97" wp14:editId="33CEFA4A">
             <wp:extent cx="178594" cy="178594"/>
             <wp:effectExtent l="0" t="0" r="0" b="0"/>
             <wp:docPr id="306956271" name="Picture 1" descr=":books:"/>

</xml_diff>